<commit_message>
lesson 329 - vocab and homework
</commit_message>
<xml_diff>
--- a/english_via_skype/solutions/doc/lesson_326_interview dialogue_edit.docx
+++ b/english_via_skype/solutions/doc/lesson_326_interview dialogue_edit.docx
@@ -58,8 +58,6 @@
           </wp:inline>
         </w:drawing>
       </w:r>
-      <w:bookmarkStart w:id="0" w:name="_GoBack"/>
-      <w:bookmarkEnd w:id="0"/>
     </w:p>
     <w:p>
       <w:pPr>
@@ -67,110 +65,115 @@
           <w:b/>
           <w:sz w:val="32"/>
           <w:szCs w:val="32"/>
-        </w:rPr>
-      </w:pPr>
-      <w:proofErr w:type="spellStart"/>
+          <w:lang w:val="en-US"/>
+        </w:rPr>
+      </w:pPr>
       <w:r>
         <w:rPr>
           <w:b/>
           <w:sz w:val="32"/>
           <w:szCs w:val="32"/>
-        </w:rPr>
-        <w:t>between</w:t>
-      </w:r>
-      <w:proofErr w:type="spellEnd"/>
-      <w:r>
+          <w:lang w:val="en-US"/>
+        </w:rPr>
+        <w:t xml:space="preserve">between , people , hats , drawing , bought, </w:t>
+      </w:r>
+    </w:p>
+    <w:p>
+      <w:pPr>
         <w:rPr>
           <w:b/>
           <w:sz w:val="32"/>
           <w:szCs w:val="32"/>
-        </w:rPr>
-        <w:t xml:space="preserve"> , </w:t>
-      </w:r>
-      <w:proofErr w:type="spellStart"/>
+          <w:lang w:val="en-US"/>
+        </w:rPr>
+      </w:pPr>
       <w:r>
         <w:rPr>
           <w:b/>
           <w:sz w:val="32"/>
           <w:szCs w:val="32"/>
-        </w:rPr>
-        <w:t>people</w:t>
-      </w:r>
-      <w:proofErr w:type="spellEnd"/>
-      <w:r>
-        <w:rPr>
-          <w:b/>
-          <w:sz w:val="32"/>
-          <w:szCs w:val="32"/>
-        </w:rPr>
-        <w:t xml:space="preserve"> , </w:t>
-      </w:r>
-      <w:proofErr w:type="spellStart"/>
-      <w:r>
-        <w:rPr>
-          <w:b/>
-          <w:sz w:val="32"/>
-          <w:szCs w:val="32"/>
-        </w:rPr>
-        <w:t>hats</w:t>
-      </w:r>
-      <w:proofErr w:type="spellEnd"/>
-      <w:r>
-        <w:rPr>
-          <w:b/>
-          <w:sz w:val="32"/>
-          <w:szCs w:val="32"/>
-        </w:rPr>
-        <w:t xml:space="preserve"> , </w:t>
-      </w:r>
-      <w:proofErr w:type="spellStart"/>
-      <w:r>
-        <w:rPr>
-          <w:b/>
-          <w:sz w:val="32"/>
-          <w:szCs w:val="32"/>
-        </w:rPr>
-        <w:t>drawing</w:t>
-      </w:r>
-      <w:proofErr w:type="spellEnd"/>
-      <w:r>
-        <w:rPr>
-          <w:b/>
-          <w:sz w:val="32"/>
-          <w:szCs w:val="32"/>
-        </w:rPr>
-        <w:t xml:space="preserve"> , </w:t>
-      </w:r>
-      <w:proofErr w:type="spellStart"/>
-      <w:r>
-        <w:rPr>
-          <w:b/>
-          <w:sz w:val="32"/>
-          <w:szCs w:val="32"/>
-        </w:rPr>
-        <w:t>bought</w:t>
-      </w:r>
-      <w:proofErr w:type="spellEnd"/>
-      <w:r>
-        <w:rPr>
-          <w:b/>
-          <w:sz w:val="32"/>
-          <w:szCs w:val="32"/>
-        </w:rPr>
-        <w:t xml:space="preserve">, </w:t>
-      </w:r>
-    </w:p>
-    <w:p/>
-    <w:p/>
-    <w:p/>
-    <w:p/>
-    <w:p/>
-    <w:p/>
-    <w:p/>
-    <w:p/>
-    <w:p/>
-    <w:p/>
-    <w:p/>
+          <w:lang w:val="en-US"/>
+        </w:rPr>
+        <w:t>between, drawing, bought, hats, people</w:t>
+      </w:r>
+    </w:p>
+    <w:p>
+      <w:pPr>
+        <w:rPr>
+          <w:lang w:val="en-US"/>
+        </w:rPr>
+      </w:pPr>
+    </w:p>
+    <w:p>
+      <w:pPr>
+        <w:rPr>
+          <w:lang w:val="en-US"/>
+        </w:rPr>
+      </w:pPr>
+    </w:p>
+    <w:p>
+      <w:pPr>
+        <w:rPr>
+          <w:lang w:val="en-US"/>
+        </w:rPr>
+      </w:pPr>
+    </w:p>
+    <w:p>
+      <w:pPr>
+        <w:rPr>
+          <w:lang w:val="en-US"/>
+        </w:rPr>
+      </w:pPr>
+    </w:p>
+    <w:p>
+      <w:pPr>
+        <w:rPr>
+          <w:lang w:val="en-US"/>
+        </w:rPr>
+      </w:pPr>
+    </w:p>
+    <w:p>
+      <w:pPr>
+        <w:rPr>
+          <w:lang w:val="en-US"/>
+        </w:rPr>
+      </w:pPr>
+    </w:p>
+    <w:p>
+      <w:pPr>
+        <w:rPr>
+          <w:lang w:val="en-US"/>
+        </w:rPr>
+      </w:pPr>
+    </w:p>
+    <w:p>
+      <w:pPr>
+        <w:rPr>
+          <w:lang w:val="en-US"/>
+        </w:rPr>
+      </w:pPr>
+    </w:p>
+    <w:p>
+      <w:pPr>
+        <w:rPr>
+          <w:lang w:val="en-US"/>
+        </w:rPr>
+      </w:pPr>
+    </w:p>
+    <w:p>
+      <w:pPr>
+        <w:rPr>
+          <w:lang w:val="en-US"/>
+        </w:rPr>
+      </w:pPr>
+    </w:p>
+    <w:p>
+      <w:pPr>
+        <w:rPr>
+          <w:lang w:val="en-US"/>
+        </w:rPr>
+      </w:pPr>
+    </w:p>
     <w:p>
       <w:r>
         <w:rPr>
@@ -232,103 +235,99 @@
         <w:rPr>
           <w:sz w:val="36"/>
           <w:szCs w:val="36"/>
-        </w:rPr>
-      </w:pPr>
-      <w:proofErr w:type="spellStart"/>
+          <w:lang w:val="en-US"/>
+        </w:rPr>
+      </w:pPr>
       <w:r>
         <w:rPr>
           <w:sz w:val="36"/>
           <w:szCs w:val="36"/>
-        </w:rPr>
-        <w:t>hands</w:t>
-      </w:r>
-      <w:proofErr w:type="spellEnd"/>
-      <w:r>
+          <w:lang w:val="en-US"/>
+        </w:rPr>
+        <w:t xml:space="preserve">hands , micro , foot , spark, put , stepping, outside , </w:t>
+      </w:r>
+    </w:p>
+    <w:p>
+      <w:pPr>
         <w:rPr>
           <w:sz w:val="36"/>
           <w:szCs w:val="36"/>
-        </w:rPr>
-        <w:t xml:space="preserve"> , micro , </w:t>
-      </w:r>
-      <w:proofErr w:type="spellStart"/>
+          <w:lang w:val="en-US"/>
+        </w:rPr>
+      </w:pPr>
       <w:r>
         <w:rPr>
           <w:sz w:val="36"/>
           <w:szCs w:val="36"/>
-        </w:rPr>
-        <w:t>foot</w:t>
-      </w:r>
-      <w:proofErr w:type="spellEnd"/>
+          <w:lang w:val="en-US"/>
+        </w:rPr>
+        <w:t>hands</w:t>
+      </w:r>
       <w:r>
         <w:rPr>
           <w:sz w:val="36"/>
           <w:szCs w:val="36"/>
-        </w:rPr>
-        <w:t xml:space="preserve"> , </w:t>
-      </w:r>
-      <w:proofErr w:type="spellStart"/>
+          <w:lang w:val="en-US"/>
+        </w:rPr>
+        <w:t xml:space="preserve">, </w:t>
+      </w:r>
       <w:r>
         <w:rPr>
           <w:sz w:val="36"/>
           <w:szCs w:val="36"/>
-        </w:rPr>
-        <w:t>spark</w:t>
-      </w:r>
-      <w:proofErr w:type="spellEnd"/>
+          <w:lang w:val="en-US"/>
+        </w:rPr>
+        <w:t>micro</w:t>
+      </w:r>
       <w:r>
         <w:rPr>
           <w:sz w:val="36"/>
           <w:szCs w:val="36"/>
+          <w:lang w:val="en-US"/>
         </w:rPr>
         <w:t xml:space="preserve">, </w:t>
       </w:r>
-      <w:proofErr w:type="spellStart"/>
       <w:r>
         <w:rPr>
           <w:sz w:val="36"/>
           <w:szCs w:val="36"/>
-        </w:rPr>
-        <w:t>put</w:t>
-      </w:r>
-      <w:proofErr w:type="spellEnd"/>
+          <w:lang w:val="en-US"/>
+        </w:rPr>
+        <w:t>outside</w:t>
+      </w:r>
       <w:r>
         <w:rPr>
           <w:sz w:val="36"/>
           <w:szCs w:val="36"/>
-        </w:rPr>
-        <w:t xml:space="preserve"> , </w:t>
-      </w:r>
-      <w:proofErr w:type="spellStart"/>
+          <w:lang w:val="en-US"/>
+        </w:rPr>
+        <w:t xml:space="preserve">, put, </w:t>
+      </w:r>
       <w:r>
         <w:rPr>
           <w:sz w:val="36"/>
           <w:szCs w:val="36"/>
-        </w:rPr>
-        <w:t>stepping</w:t>
-      </w:r>
-      <w:proofErr w:type="spellEnd"/>
+          <w:lang w:val="en-US"/>
+        </w:rPr>
+        <w:t>spark</w:t>
+      </w:r>
+      <w:bookmarkStart w:id="0" w:name="_GoBack"/>
+      <w:bookmarkEnd w:id="0"/>
       <w:r>
         <w:rPr>
           <w:sz w:val="36"/>
           <w:szCs w:val="36"/>
-        </w:rPr>
-        <w:t xml:space="preserve">, </w:t>
-      </w:r>
-      <w:proofErr w:type="spellStart"/>
+          <w:lang w:val="en-US"/>
+        </w:rPr>
+        <w:t xml:space="preserve">, stepping, </w:t>
+      </w:r>
       <w:r>
         <w:rPr>
           <w:sz w:val="36"/>
           <w:szCs w:val="36"/>
-        </w:rPr>
-        <w:t>outside</w:t>
-      </w:r>
-      <w:proofErr w:type="spellEnd"/>
-      <w:r>
-        <w:rPr>
-          <w:sz w:val="36"/>
-          <w:szCs w:val="36"/>
-        </w:rPr>
-        <w:t xml:space="preserve"> , </w:t>
+          <w:lang w:val="en-US"/>
+        </w:rPr>
+        <w:t>foot</w:t>
       </w:r>
     </w:p>
     <w:p>
@@ -516,126 +515,27 @@
           <w:b/>
           <w:sz w:val="32"/>
           <w:szCs w:val="32"/>
-        </w:rPr>
-      </w:pPr>
-      <w:proofErr w:type="spellStart"/>
+          <w:lang w:val="en-US"/>
+        </w:rPr>
+      </w:pPr>
       <w:r>
         <w:rPr>
           <w:b/>
           <w:sz w:val="32"/>
           <w:szCs w:val="32"/>
-        </w:rPr>
-        <w:t>nitty</w:t>
-      </w:r>
-      <w:proofErr w:type="spellEnd"/>
+          <w:lang w:val="en-US"/>
+        </w:rPr>
+        <w:t xml:space="preserve">nitty , picture, weigh , split , </w:t>
+      </w:r>
       <w:r>
         <w:rPr>
           <w:b/>
           <w:sz w:val="32"/>
           <w:szCs w:val="32"/>
-        </w:rPr>
-        <w:t xml:space="preserve"> , </w:t>
-      </w:r>
-      <w:proofErr w:type="spellStart"/>
-      <w:r>
-        <w:rPr>
-          <w:b/>
-          <w:sz w:val="32"/>
-          <w:szCs w:val="32"/>
-        </w:rPr>
-        <w:t>picture</w:t>
-      </w:r>
-      <w:proofErr w:type="spellEnd"/>
-      <w:r>
-        <w:rPr>
-          <w:b/>
-          <w:sz w:val="32"/>
-          <w:szCs w:val="32"/>
-        </w:rPr>
-        <w:t xml:space="preserve">, </w:t>
-      </w:r>
-      <w:proofErr w:type="spellStart"/>
-      <w:r>
-        <w:rPr>
-          <w:b/>
-          <w:sz w:val="32"/>
-          <w:szCs w:val="32"/>
-        </w:rPr>
-        <w:t>weigh</w:t>
-      </w:r>
-      <w:proofErr w:type="spellEnd"/>
-      <w:r>
-        <w:rPr>
-          <w:b/>
-          <w:sz w:val="32"/>
-          <w:szCs w:val="32"/>
-        </w:rPr>
-        <w:t xml:space="preserve"> , </w:t>
-      </w:r>
-      <w:proofErr w:type="spellStart"/>
-      <w:r>
-        <w:rPr>
-          <w:b/>
-          <w:sz w:val="32"/>
-          <w:szCs w:val="32"/>
-        </w:rPr>
-        <w:t>split</w:t>
-      </w:r>
-      <w:proofErr w:type="spellEnd"/>
-      <w:r>
-        <w:rPr>
-          <w:b/>
-          <w:sz w:val="32"/>
-          <w:szCs w:val="32"/>
-        </w:rPr>
-        <w:t xml:space="preserve"> , </w:t>
-      </w:r>
-      <w:proofErr w:type="spellStart"/>
-      <w:r>
-        <w:rPr>
-          <w:b/>
-          <w:sz w:val="32"/>
-          <w:szCs w:val="32"/>
-        </w:rPr>
-        <w:t>mind</w:t>
-      </w:r>
-      <w:proofErr w:type="spellEnd"/>
-      <w:r>
-        <w:rPr>
-          <w:b/>
-          <w:sz w:val="32"/>
-          <w:szCs w:val="32"/>
-        </w:rPr>
-        <w:t xml:space="preserve">, </w:t>
-      </w:r>
-      <w:proofErr w:type="spellStart"/>
-      <w:r>
-        <w:rPr>
-          <w:b/>
-          <w:sz w:val="32"/>
-          <w:szCs w:val="32"/>
-        </w:rPr>
-        <w:t>negotiate</w:t>
-      </w:r>
-      <w:proofErr w:type="spellEnd"/>
-      <w:r>
-        <w:rPr>
-          <w:b/>
-          <w:sz w:val="32"/>
-          <w:szCs w:val="32"/>
-        </w:rPr>
-        <w:t xml:space="preserve"> , </w:t>
-      </w:r>
-      <w:proofErr w:type="spellStart"/>
-      <w:r>
-        <w:rPr>
-          <w:b/>
-          <w:sz w:val="32"/>
-          <w:szCs w:val="32"/>
-        </w:rPr>
-        <w:t>range</w:t>
-      </w:r>
-      <w:proofErr w:type="spellEnd"/>
+          <w:lang w:val="en-US"/>
+        </w:rPr>
+        <w:t>mind, negotiate , range</w:t>
+      </w:r>
     </w:p>
     <w:p>
       <w:r>
@@ -702,52 +602,14 @@
           <w:szCs w:val="28"/>
         </w:rPr>
       </w:pPr>
-      <w:proofErr w:type="spellStart"/>
       <w:r>
         <w:rPr>
           <w:b/>
           <w:sz w:val="28"/>
           <w:szCs w:val="28"/>
         </w:rPr>
-        <w:t>ball</w:t>
-      </w:r>
-      <w:proofErr w:type="spellEnd"/>
-      <w:r>
-        <w:rPr>
-          <w:b/>
-          <w:sz w:val="28"/>
-          <w:szCs w:val="28"/>
-        </w:rPr>
-        <w:t xml:space="preserve"> , </w:t>
-      </w:r>
-      <w:proofErr w:type="spellStart"/>
-      <w:r>
-        <w:rPr>
-          <w:b/>
-          <w:sz w:val="28"/>
-          <w:szCs w:val="28"/>
-        </w:rPr>
-        <w:t>sleep</w:t>
-      </w:r>
-      <w:proofErr w:type="spellEnd"/>
-      <w:r>
-        <w:rPr>
-          <w:b/>
-          <w:sz w:val="28"/>
-          <w:szCs w:val="28"/>
-        </w:rPr>
-        <w:t xml:space="preserve"> , </w:t>
-      </w:r>
-      <w:proofErr w:type="spellStart"/>
-      <w:r>
-        <w:rPr>
-          <w:b/>
-          <w:sz w:val="28"/>
-          <w:szCs w:val="28"/>
-        </w:rPr>
-        <w:t>base</w:t>
-      </w:r>
-      <w:proofErr w:type="spellEnd"/>
+        <w:t>ball , sleep , base</w:t>
+      </w:r>
     </w:p>
     <w:p>
       <w:r>
@@ -813,59 +675,13 @@
           <w:szCs w:val="32"/>
         </w:rPr>
       </w:pPr>
-      <w:proofErr w:type="spellStart"/>
       <w:r>
         <w:rPr>
           <w:b/>
           <w:sz w:val="32"/>
           <w:szCs w:val="32"/>
         </w:rPr>
-        <w:t>review</w:t>
-      </w:r>
-      <w:proofErr w:type="spellEnd"/>
-      <w:r>
-        <w:rPr>
-          <w:b/>
-          <w:sz w:val="32"/>
-          <w:szCs w:val="32"/>
-        </w:rPr>
-        <w:t xml:space="preserve"> , </w:t>
-      </w:r>
-      <w:proofErr w:type="spellStart"/>
-      <w:r>
-        <w:rPr>
-          <w:b/>
-          <w:sz w:val="32"/>
-          <w:szCs w:val="32"/>
-        </w:rPr>
-        <w:t>ground</w:t>
-      </w:r>
-      <w:proofErr w:type="spellEnd"/>
-      <w:r>
-        <w:rPr>
-          <w:b/>
-          <w:sz w:val="32"/>
-          <w:szCs w:val="32"/>
-        </w:rPr>
-        <w:t xml:space="preserve"> , </w:t>
-      </w:r>
-      <w:proofErr w:type="spellStart"/>
-      <w:r>
-        <w:rPr>
-          <w:b/>
-          <w:sz w:val="32"/>
-          <w:szCs w:val="32"/>
-        </w:rPr>
-        <w:t>drive</w:t>
-      </w:r>
-      <w:proofErr w:type="spellEnd"/>
-      <w:r>
-        <w:rPr>
-          <w:b/>
-          <w:sz w:val="32"/>
-          <w:szCs w:val="32"/>
-        </w:rPr>
-        <w:t xml:space="preserve"> </w:t>
+        <w:t xml:space="preserve">review , ground , drive </w:t>
       </w:r>
     </w:p>
     <w:p/>

</xml_diff>

<commit_message>
lesson 329 - vocab and homework - part 2
</commit_message>
<xml_diff>
--- a/english_via_skype/solutions/doc/lesson_326_interview dialogue_edit.docx
+++ b/english_via_skype/solutions/doc/lesson_326_interview dialogue_edit.docx
@@ -27,7 +27,7 @@
                     </pic:cNvPicPr>
                   </pic:nvPicPr>
                   <pic:blipFill>
-                    <a:blip r:embed="rId4">
+                    <a:blip r:embed="rId6">
                       <a:extLst>
                         <a:ext uri="{28A0092B-C50C-407E-A947-70E740481C1C}">
                           <a14:useLocalDpi xmlns:a14="http://schemas.microsoft.com/office/drawing/2010/main" val="0"/>
@@ -198,7 +198,7 @@
                     </pic:cNvPicPr>
                   </pic:nvPicPr>
                   <pic:blipFill>
-                    <a:blip r:embed="rId5">
+                    <a:blip r:embed="rId7">
                       <a:extLst>
                         <a:ext uri="{28A0092B-C50C-407E-A947-70E740481C1C}">
                           <a14:useLocalDpi xmlns:a14="http://schemas.microsoft.com/office/drawing/2010/main" val="0"/>
@@ -311,8 +311,6 @@
         </w:rPr>
         <w:t>spark</w:t>
       </w:r>
-      <w:bookmarkStart w:id="0" w:name="_GoBack"/>
-      <w:bookmarkEnd w:id="0"/>
       <w:r>
         <w:rPr>
           <w:sz w:val="36"/>
@@ -355,7 +353,7 @@
                     </pic:cNvPicPr>
                   </pic:nvPicPr>
                   <pic:blipFill>
-                    <a:blip r:embed="rId6">
+                    <a:blip r:embed="rId8">
                       <a:extLst>
                         <a:ext uri="{28A0092B-C50C-407E-A947-70E740481C1C}">
                           <a14:useLocalDpi xmlns:a14="http://schemas.microsoft.com/office/drawing/2010/main" val="0"/>
@@ -388,6 +386,157 @@
       </w:r>
     </w:p>
     <w:p>
+      <w:pPr>
+        <w:rPr>
+          <w:lang w:val="en-US"/>
+        </w:rPr>
+      </w:pPr>
+      <w:r>
+        <w:rPr>
+          <w:lang w:val="en-US"/>
+        </w:rPr>
+        <w:t>1.</w:t>
+      </w:r>
+      <w:r>
+        <w:rPr>
+          <w:lang w:val="en-US"/>
+        </w:rPr>
+        <w:t xml:space="preserve"> c</w:t>
+      </w:r>
+    </w:p>
+    <w:p>
+      <w:pPr>
+        <w:rPr>
+          <w:lang w:val="en-US"/>
+        </w:rPr>
+      </w:pPr>
+      <w:r>
+        <w:rPr>
+          <w:lang w:val="en-US"/>
+        </w:rPr>
+        <w:t>2.</w:t>
+      </w:r>
+      <w:r>
+        <w:rPr>
+          <w:lang w:val="en-US"/>
+        </w:rPr>
+        <w:t xml:space="preserve"> c</w:t>
+      </w:r>
+    </w:p>
+    <w:p>
+      <w:pPr>
+        <w:rPr>
+          <w:lang w:val="en-US"/>
+        </w:rPr>
+      </w:pPr>
+      <w:r>
+        <w:rPr>
+          <w:lang w:val="en-US"/>
+        </w:rPr>
+        <w:t xml:space="preserve">3. </w:t>
+      </w:r>
+      <w:r>
+        <w:rPr>
+          <w:lang w:val="en-US"/>
+        </w:rPr>
+        <w:t>a</w:t>
+      </w:r>
+    </w:p>
+    <w:p>
+      <w:pPr>
+        <w:rPr>
+          <w:lang w:val="en-US"/>
+        </w:rPr>
+      </w:pPr>
+      <w:r>
+        <w:rPr>
+          <w:lang w:val="en-US"/>
+        </w:rPr>
+        <w:t xml:space="preserve">4. </w:t>
+      </w:r>
+      <w:r>
+        <w:rPr>
+          <w:lang w:val="en-US"/>
+        </w:rPr>
+        <w:t>c</w:t>
+      </w:r>
+    </w:p>
+    <w:p>
+      <w:pPr>
+        <w:rPr>
+          <w:lang w:val="en-US"/>
+        </w:rPr>
+      </w:pPr>
+      <w:r>
+        <w:rPr>
+          <w:lang w:val="en-US"/>
+        </w:rPr>
+        <w:t xml:space="preserve">5. </w:t>
+      </w:r>
+    </w:p>
+    <w:p>
+      <w:pPr>
+        <w:rPr>
+          <w:lang w:val="en-US"/>
+        </w:rPr>
+      </w:pPr>
+      <w:r>
+        <w:rPr>
+          <w:lang w:val="en-US"/>
+        </w:rPr>
+        <w:t xml:space="preserve">6. </w:t>
+      </w:r>
+      <w:r>
+        <w:rPr>
+          <w:lang w:val="en-US"/>
+        </w:rPr>
+        <w:t>b</w:t>
+      </w:r>
+    </w:p>
+    <w:p>
+      <w:pPr>
+        <w:rPr>
+          <w:lang w:val="en-US"/>
+        </w:rPr>
+      </w:pPr>
+      <w:r>
+        <w:rPr>
+          <w:lang w:val="en-US"/>
+        </w:rPr>
+        <w:t xml:space="preserve">7. </w:t>
+      </w:r>
+      <w:r>
+        <w:rPr>
+          <w:lang w:val="en-US"/>
+        </w:rPr>
+        <w:t>a</w:t>
+      </w:r>
+    </w:p>
+    <w:p>
+      <w:pPr>
+        <w:rPr>
+          <w:lang w:val="en-US"/>
+        </w:rPr>
+      </w:pPr>
+      <w:r>
+        <w:rPr>
+          <w:lang w:val="en-US"/>
+        </w:rPr>
+        <w:t xml:space="preserve">8. </w:t>
+      </w:r>
+      <w:r>
+        <w:rPr>
+          <w:lang w:val="en-US"/>
+        </w:rPr>
+        <w:t>b</w:t>
+      </w:r>
+    </w:p>
+    <w:p>
+      <w:pPr>
+        <w:rPr>
+          <w:lang w:val="en-US"/>
+        </w:rPr>
+      </w:pPr>
       <w:r>
         <w:rPr>
           <w:noProof/>
@@ -412,7 +561,7 @@
                     </pic:cNvPicPr>
                   </pic:nvPicPr>
                   <pic:blipFill>
-                    <a:blip r:embed="rId7">
+                    <a:blip r:embed="rId9">
                       <a:extLst>
                         <a:ext uri="{28A0092B-C50C-407E-A947-70E740481C1C}">
                           <a14:useLocalDpi xmlns:a14="http://schemas.microsoft.com/office/drawing/2010/main" val="0"/>
@@ -444,15 +593,68 @@
         </w:drawing>
       </w:r>
     </w:p>
-    <w:p/>
-    <w:p/>
-    <w:p/>
-    <w:p/>
-    <w:p/>
-    <w:p/>
-    <w:p/>
-    <w:p/>
-    <w:p>
+    <w:p>
+      <w:pPr>
+        <w:rPr>
+          <w:lang w:val="en-US"/>
+        </w:rPr>
+      </w:pPr>
+    </w:p>
+    <w:p>
+      <w:pPr>
+        <w:rPr>
+          <w:lang w:val="en-US"/>
+        </w:rPr>
+      </w:pPr>
+    </w:p>
+    <w:p>
+      <w:pPr>
+        <w:rPr>
+          <w:lang w:val="en-US"/>
+        </w:rPr>
+      </w:pPr>
+    </w:p>
+    <w:p>
+      <w:pPr>
+        <w:rPr>
+          <w:lang w:val="en-US"/>
+        </w:rPr>
+      </w:pPr>
+    </w:p>
+    <w:p>
+      <w:pPr>
+        <w:rPr>
+          <w:lang w:val="en-US"/>
+        </w:rPr>
+      </w:pPr>
+    </w:p>
+    <w:p>
+      <w:pPr>
+        <w:rPr>
+          <w:lang w:val="en-US"/>
+        </w:rPr>
+      </w:pPr>
+    </w:p>
+    <w:p>
+      <w:pPr>
+        <w:rPr>
+          <w:lang w:val="en-US"/>
+        </w:rPr>
+      </w:pPr>
+    </w:p>
+    <w:p>
+      <w:pPr>
+        <w:rPr>
+          <w:lang w:val="en-US"/>
+        </w:rPr>
+      </w:pPr>
+    </w:p>
+    <w:p>
+      <w:pPr>
+        <w:rPr>
+          <w:lang w:val="en-US"/>
+        </w:rPr>
+      </w:pPr>
       <w:r>
         <w:rPr>
           <w:noProof/>
@@ -476,7 +678,7 @@
                     </pic:cNvPicPr>
                   </pic:nvPicPr>
                   <pic:blipFill>
-                    <a:blip r:embed="rId8">
+                    <a:blip r:embed="rId10">
                       <a:extLst>
                         <a:ext uri="{28A0092B-C50C-407E-A947-70E740481C1C}">
                           <a14:useLocalDpi xmlns:a14="http://schemas.microsoft.com/office/drawing/2010/main" val="0"/>
@@ -508,7 +710,13 @@
         </w:drawing>
       </w:r>
     </w:p>
-    <w:p/>
+    <w:p>
+      <w:pPr>
+        <w:rPr>
+          <w:lang w:val="en-US"/>
+        </w:rPr>
+      </w:pPr>
+    </w:p>
     <w:p>
       <w:pPr>
         <w:rPr>
@@ -538,6 +746,102 @@
       </w:r>
     </w:p>
     <w:p>
+      <w:pPr>
+        <w:rPr>
+          <w:b/>
+          <w:sz w:val="32"/>
+          <w:szCs w:val="32"/>
+          <w:lang w:val="en-US"/>
+        </w:rPr>
+      </w:pPr>
+      <w:r>
+        <w:rPr>
+          <w:b/>
+          <w:sz w:val="32"/>
+          <w:szCs w:val="32"/>
+          <w:lang w:val="en-US"/>
+        </w:rPr>
+        <w:t>nitty</w:t>
+      </w:r>
+      <w:r>
+        <w:rPr>
+          <w:b/>
+          <w:sz w:val="32"/>
+          <w:szCs w:val="32"/>
+          <w:lang w:val="en-US"/>
+        </w:rPr>
+        <w:t xml:space="preserve">, </w:t>
+      </w:r>
+      <w:r>
+        <w:rPr>
+          <w:b/>
+          <w:sz w:val="32"/>
+          <w:szCs w:val="32"/>
+          <w:lang w:val="en-US"/>
+        </w:rPr>
+        <w:t>picture</w:t>
+      </w:r>
+      <w:r>
+        <w:rPr>
+          <w:b/>
+          <w:sz w:val="32"/>
+          <w:szCs w:val="32"/>
+          <w:lang w:val="en-US"/>
+        </w:rPr>
+        <w:t xml:space="preserve">, weighting, </w:t>
+      </w:r>
+      <w:r>
+        <w:rPr>
+          <w:b/>
+          <w:sz w:val="32"/>
+          <w:szCs w:val="32"/>
+          <w:lang w:val="en-US"/>
+        </w:rPr>
+        <w:t>negotiate</w:t>
+      </w:r>
+      <w:r>
+        <w:rPr>
+          <w:b/>
+          <w:sz w:val="32"/>
+          <w:szCs w:val="32"/>
+          <w:lang w:val="en-US"/>
+        </w:rPr>
+        <w:t xml:space="preserve">, </w:t>
+      </w:r>
+      <w:r>
+        <w:rPr>
+          <w:b/>
+          <w:sz w:val="32"/>
+          <w:szCs w:val="32"/>
+          <w:lang w:val="en-US"/>
+        </w:rPr>
+        <w:t>mind</w:t>
+      </w:r>
+      <w:r>
+        <w:rPr>
+          <w:b/>
+          <w:sz w:val="32"/>
+          <w:szCs w:val="32"/>
+          <w:lang w:val="en-US"/>
+        </w:rPr>
+        <w:t xml:space="preserve">, range, </w:t>
+      </w:r>
+      <w:r>
+        <w:rPr>
+          <w:b/>
+          <w:sz w:val="32"/>
+          <w:szCs w:val="32"/>
+          <w:lang w:val="en-US"/>
+        </w:rPr>
+        <w:t>split</w:t>
+      </w:r>
+    </w:p>
+    <w:p>
+      <w:pPr>
+        <w:rPr>
+          <w:lang w:val="en-US"/>
+        </w:rPr>
+      </w:pPr>
       <w:r>
         <w:rPr>
           <w:noProof/>
@@ -562,7 +866,7 @@
                     </pic:cNvPicPr>
                   </pic:nvPicPr>
                   <pic:blipFill>
-                    <a:blip r:embed="rId9">
+                    <a:blip r:embed="rId11">
                       <a:extLst>
                         <a:ext uri="{28A0092B-C50C-407E-A947-70E740481C1C}">
                           <a14:useLocalDpi xmlns:a14="http://schemas.microsoft.com/office/drawing/2010/main" val="0"/>
@@ -600,6 +904,7 @@
           <w:b/>
           <w:sz w:val="28"/>
           <w:szCs w:val="28"/>
+          <w:lang w:val="en-US"/>
         </w:rPr>
       </w:pPr>
       <w:r>
@@ -607,11 +912,63 @@
           <w:b/>
           <w:sz w:val="28"/>
           <w:szCs w:val="28"/>
+          <w:lang w:val="en-US"/>
         </w:rPr>
         <w:t>ball , sleep , base</w:t>
       </w:r>
     </w:p>
     <w:p>
+      <w:pPr>
+        <w:rPr>
+          <w:b/>
+          <w:sz w:val="28"/>
+          <w:szCs w:val="28"/>
+          <w:lang w:val="en-US"/>
+        </w:rPr>
+      </w:pPr>
+      <w:r>
+        <w:rPr>
+          <w:b/>
+          <w:sz w:val="28"/>
+          <w:szCs w:val="28"/>
+          <w:lang w:val="en-US"/>
+        </w:rPr>
+        <w:t xml:space="preserve">sleep, </w:t>
+      </w:r>
+      <w:r>
+        <w:rPr>
+          <w:b/>
+          <w:sz w:val="28"/>
+          <w:szCs w:val="28"/>
+          <w:lang w:val="en-US"/>
+        </w:rPr>
+        <w:t>base</w:t>
+      </w:r>
+      <w:r>
+        <w:rPr>
+          <w:b/>
+          <w:sz w:val="28"/>
+          <w:szCs w:val="28"/>
+          <w:lang w:val="en-US"/>
+        </w:rPr>
+        <w:t xml:space="preserve">, </w:t>
+      </w:r>
+      <w:r>
+        <w:rPr>
+          <w:b/>
+          <w:sz w:val="28"/>
+          <w:szCs w:val="28"/>
+          <w:lang w:val="en-US"/>
+        </w:rPr>
+        <w:t>ball</w:t>
+      </w:r>
+    </w:p>
+    <w:p>
+      <w:pPr>
+        <w:rPr>
+          <w:lang w:val="en-US"/>
+        </w:rPr>
+      </w:pPr>
       <w:r>
         <w:rPr>
           <w:noProof/>
@@ -635,7 +992,7 @@
                     </pic:cNvPicPr>
                   </pic:nvPicPr>
                   <pic:blipFill>
-                    <a:blip r:embed="rId10">
+                    <a:blip r:embed="rId12">
                       <a:extLst>
                         <a:ext uri="{28A0092B-C50C-407E-A947-70E740481C1C}">
                           <a14:useLocalDpi xmlns:a14="http://schemas.microsoft.com/office/drawing/2010/main" val="0"/>
@@ -673,24 +1030,105 @@
           <w:b/>
           <w:sz w:val="32"/>
           <w:szCs w:val="32"/>
-        </w:rPr>
-      </w:pPr>
-      <w:r>
-        <w:rPr>
-          <w:b/>
-          <w:sz w:val="32"/>
-          <w:szCs w:val="32"/>
+          <w:lang w:val="en-US"/>
+        </w:rPr>
+      </w:pPr>
+      <w:r>
+        <w:rPr>
+          <w:b/>
+          <w:sz w:val="32"/>
+          <w:szCs w:val="32"/>
+          <w:lang w:val="en-US"/>
         </w:rPr>
         <w:t xml:space="preserve">review , ground , drive </w:t>
       </w:r>
     </w:p>
-    <w:p/>
-    <w:p/>
-    <w:p/>
-    <w:p/>
-    <w:p/>
-    <w:p/>
-    <w:p/>
+    <w:p>
+      <w:pPr>
+        <w:rPr>
+          <w:b/>
+          <w:sz w:val="32"/>
+          <w:szCs w:val="32"/>
+          <w:lang w:val="en-US"/>
+        </w:rPr>
+      </w:pPr>
+      <w:r>
+        <w:rPr>
+          <w:b/>
+          <w:sz w:val="32"/>
+          <w:szCs w:val="32"/>
+          <w:lang w:val="en-US"/>
+        </w:rPr>
+        <w:t>review</w:t>
+      </w:r>
+      <w:r>
+        <w:rPr>
+          <w:b/>
+          <w:sz w:val="32"/>
+          <w:szCs w:val="32"/>
+          <w:lang w:val="en-US"/>
+        </w:rPr>
+        <w:t>, ground</w:t>
+      </w:r>
+      <w:r>
+        <w:rPr>
+          <w:b/>
+          <w:sz w:val="32"/>
+          <w:szCs w:val="32"/>
+          <w:lang w:val="en-US"/>
+        </w:rPr>
+        <w:t>, drive</w:t>
+      </w:r>
+    </w:p>
+    <w:p>
+      <w:pPr>
+        <w:rPr>
+          <w:lang w:val="en-US"/>
+        </w:rPr>
+      </w:pPr>
+    </w:p>
+    <w:p>
+      <w:pPr>
+        <w:rPr>
+          <w:lang w:val="en-US"/>
+        </w:rPr>
+      </w:pPr>
+    </w:p>
+    <w:p>
+      <w:pPr>
+        <w:rPr>
+          <w:lang w:val="en-US"/>
+        </w:rPr>
+      </w:pPr>
+    </w:p>
+    <w:p>
+      <w:pPr>
+        <w:rPr>
+          <w:lang w:val="en-US"/>
+        </w:rPr>
+      </w:pPr>
+    </w:p>
+    <w:p>
+      <w:pPr>
+        <w:rPr>
+          <w:lang w:val="en-US"/>
+        </w:rPr>
+      </w:pPr>
+    </w:p>
+    <w:p>
+      <w:pPr>
+        <w:rPr>
+          <w:lang w:val="en-US"/>
+        </w:rPr>
+      </w:pPr>
+    </w:p>
+    <w:p>
+      <w:pPr>
+        <w:rPr>
+          <w:lang w:val="en-US"/>
+        </w:rPr>
+      </w:pPr>
+    </w:p>
     <w:p>
       <w:r>
         <w:rPr>
@@ -700,8 +1138,8 @@
         <w:lastRenderedPageBreak/>
         <w:drawing>
           <wp:inline distT="0" distB="0" distL="0" distR="0">
-            <wp:extent cx="6048375" cy="7839987"/>
-            <wp:effectExtent l="0" t="0" r="0" b="8890"/>
+            <wp:extent cx="5430412" cy="7038975"/>
+            <wp:effectExtent l="0" t="0" r="0" b="0"/>
             <wp:docPr id="11" name="Obraz 11"/>
             <wp:cNvGraphicFramePr>
               <a:graphicFrameLocks xmlns:a="http://schemas.openxmlformats.org/drawingml/2006/main" noChangeAspect="1"/>
@@ -716,7 +1154,7 @@
                     </pic:cNvPicPr>
                   </pic:nvPicPr>
                   <pic:blipFill>
-                    <a:blip r:embed="rId11">
+                    <a:blip r:embed="rId13">
                       <a:extLst>
                         <a:ext uri="{28A0092B-C50C-407E-A947-70E740481C1C}">
                           <a14:useLocalDpi xmlns:a14="http://schemas.microsoft.com/office/drawing/2010/main" val="0"/>
@@ -731,7 +1169,7 @@
                   <pic:spPr bwMode="auto">
                     <a:xfrm>
                       <a:off x="0" y="0"/>
-                      <a:ext cx="6062189" cy="7857893"/>
+                      <a:ext cx="5446572" cy="7059921"/>
                     </a:xfrm>
                     <a:prstGeom prst="rect">
                       <a:avLst/>
@@ -748,6 +1186,132 @@
         </w:drawing>
       </w:r>
     </w:p>
+    <w:p>
+      <w:pPr>
+        <w:rPr>
+          <w:lang w:val="en-US"/>
+        </w:rPr>
+      </w:pPr>
+      <w:r>
+        <w:rPr>
+          <w:lang w:val="en-US"/>
+        </w:rPr>
+        <w:t xml:space="preserve">1. </w:t>
+      </w:r>
+      <w:r>
+        <w:rPr>
+          <w:lang w:val="en-US"/>
+        </w:rPr>
+        <w:t>review our offer</w:t>
+      </w:r>
+    </w:p>
+    <w:p>
+      <w:pPr>
+        <w:rPr>
+          <w:lang w:val="en-US"/>
+        </w:rPr>
+      </w:pPr>
+      <w:r>
+        <w:rPr>
+          <w:lang w:val="en-US"/>
+        </w:rPr>
+        <w:t xml:space="preserve">2. </w:t>
+      </w:r>
+      <w:r>
+        <w:rPr>
+          <w:lang w:val="en-US"/>
+        </w:rPr>
+        <w:t>weighing another offer</w:t>
+      </w:r>
+    </w:p>
+    <w:p>
+      <w:pPr>
+        <w:rPr>
+          <w:lang w:val="en-US"/>
+        </w:rPr>
+      </w:pPr>
+      <w:r>
+        <w:rPr>
+          <w:lang w:val="en-US"/>
+        </w:rPr>
+        <w:t xml:space="preserve">3. </w:t>
+      </w:r>
+      <w:r>
+        <w:rPr>
+          <w:lang w:val="en-US"/>
+        </w:rPr>
+        <w:t>big picture</w:t>
+      </w:r>
+    </w:p>
+    <w:p>
+      <w:pPr>
+        <w:rPr>
+          <w:lang w:val="en-US"/>
+        </w:rPr>
+      </w:pPr>
+      <w:r>
+        <w:rPr>
+          <w:lang w:val="en-US"/>
+        </w:rPr>
+        <w:t xml:space="preserve">4. </w:t>
+      </w:r>
+      <w:r>
+        <w:rPr>
+          <w:lang w:val="en-US"/>
+        </w:rPr>
+        <w:t>out of our reach</w:t>
+      </w:r>
+    </w:p>
+    <w:p>
+      <w:pPr>
+        <w:rPr>
+          <w:lang w:val="en-US"/>
+        </w:rPr>
+      </w:pPr>
+      <w:r>
+        <w:rPr>
+          <w:lang w:val="en-US"/>
+        </w:rPr>
+        <w:t>5. room to negotiate</w:t>
+      </w:r>
+    </w:p>
+    <w:p>
+      <w:pPr>
+        <w:rPr>
+          <w:lang w:val="en-US"/>
+        </w:rPr>
+      </w:pPr>
+      <w:r>
+        <w:rPr>
+          <w:lang w:val="en-US"/>
+        </w:rPr>
+        <w:t xml:space="preserve">6. </w:t>
+      </w:r>
+      <w:r>
+        <w:rPr>
+          <w:lang w:val="en-US"/>
+        </w:rPr>
+        <w:t>split the difference</w:t>
+      </w:r>
+    </w:p>
+    <w:p>
+      <w:r>
+        <w:t xml:space="preserve">7. </w:t>
+      </w:r>
+      <w:r>
+        <w:t>drive a hard bargain</w:t>
+      </w:r>
+      <w:bookmarkStart w:id="0" w:name="_GoBack"/>
+      <w:bookmarkEnd w:id="0"/>
+    </w:p>
+    <w:p>
+      <w:r>
+        <w:t xml:space="preserve">8. </w:t>
+      </w:r>
+      <w:r>
+        <w:t>first thing in the morning</w:t>
+      </w:r>
+    </w:p>
     <w:sectPr>
       <w:pgSz w:w="11906" w:h="16838"/>
       <w:pgMar w:top="720" w:right="720" w:bottom="720" w:left="720" w:header="708" w:footer="708" w:gutter="0"/>
@@ -756,6 +1320,103 @@
     </w:sectPr>
   </w:body>
 </w:document>
+</file>
+
+<file path=word/numbering.xml><?xml version="1.0" encoding="utf-8"?>
+<w:numbering xmlns:wpc="http://schemas.microsoft.com/office/word/2010/wordprocessingCanvas" xmlns:mc="http://schemas.openxmlformats.org/markup-compatibility/2006" xmlns:o="urn:schemas-microsoft-com:office:office" xmlns:r="http://schemas.openxmlformats.org/officeDocument/2006/relationships" xmlns:m="http://schemas.openxmlformats.org/officeDocument/2006/math" xmlns:v="urn:schemas-microsoft-com:vml" xmlns:wp14="http://schemas.microsoft.com/office/word/2010/wordprocessingDrawing" xmlns:wp="http://schemas.openxmlformats.org/drawingml/2006/wordprocessingDrawing" xmlns:w10="urn:schemas-microsoft-com:office:word" xmlns:w="http://schemas.openxmlformats.org/wordprocessingml/2006/main" xmlns:w14="http://schemas.microsoft.com/office/word/2010/wordml" xmlns:w15="http://schemas.microsoft.com/office/word/2012/wordml" xmlns:wpg="http://schemas.microsoft.com/office/word/2010/wordprocessingGroup" xmlns:wpi="http://schemas.microsoft.com/office/word/2010/wordprocessingInk" xmlns:wne="http://schemas.microsoft.com/office/word/2006/wordml" xmlns:wps="http://schemas.microsoft.com/office/word/2010/wordprocessingShape" mc:Ignorable="w14 w15 wp14">
+  <w:abstractNum w:abstractNumId="0" w15:restartNumberingAfterBreak="0">
+    <w:nsid w:val="225A1D68"/>
+    <w:multiLevelType w:val="hybridMultilevel"/>
+    <w:tmpl w:val="57B06682"/>
+    <w:lvl w:ilvl="0" w:tplc="0415000F">
+      <w:start w:val="1"/>
+      <w:numFmt w:val="decimal"/>
+      <w:lvlText w:val="%1."/>
+      <w:lvlJc w:val="left"/>
+      <w:pPr>
+        <w:ind w:left="720" w:hanging="360"/>
+      </w:pPr>
+      <w:rPr>
+        <w:rFonts w:hint="default"/>
+      </w:rPr>
+    </w:lvl>
+    <w:lvl w:ilvl="1" w:tplc="04150019" w:tentative="1">
+      <w:start w:val="1"/>
+      <w:numFmt w:val="lowerLetter"/>
+      <w:lvlText w:val="%2."/>
+      <w:lvlJc w:val="left"/>
+      <w:pPr>
+        <w:ind w:left="1440" w:hanging="360"/>
+      </w:pPr>
+    </w:lvl>
+    <w:lvl w:ilvl="2" w:tplc="0415001B" w:tentative="1">
+      <w:start w:val="1"/>
+      <w:numFmt w:val="lowerRoman"/>
+      <w:lvlText w:val="%3."/>
+      <w:lvlJc w:val="right"/>
+      <w:pPr>
+        <w:ind w:left="2160" w:hanging="180"/>
+      </w:pPr>
+    </w:lvl>
+    <w:lvl w:ilvl="3" w:tplc="0415000F" w:tentative="1">
+      <w:start w:val="1"/>
+      <w:numFmt w:val="decimal"/>
+      <w:lvlText w:val="%4."/>
+      <w:lvlJc w:val="left"/>
+      <w:pPr>
+        <w:ind w:left="2880" w:hanging="360"/>
+      </w:pPr>
+    </w:lvl>
+    <w:lvl w:ilvl="4" w:tplc="04150019" w:tentative="1">
+      <w:start w:val="1"/>
+      <w:numFmt w:val="lowerLetter"/>
+      <w:lvlText w:val="%5."/>
+      <w:lvlJc w:val="left"/>
+      <w:pPr>
+        <w:ind w:left="3600" w:hanging="360"/>
+      </w:pPr>
+    </w:lvl>
+    <w:lvl w:ilvl="5" w:tplc="0415001B" w:tentative="1">
+      <w:start w:val="1"/>
+      <w:numFmt w:val="lowerRoman"/>
+      <w:lvlText w:val="%6."/>
+      <w:lvlJc w:val="right"/>
+      <w:pPr>
+        <w:ind w:left="4320" w:hanging="180"/>
+      </w:pPr>
+    </w:lvl>
+    <w:lvl w:ilvl="6" w:tplc="0415000F" w:tentative="1">
+      <w:start w:val="1"/>
+      <w:numFmt w:val="decimal"/>
+      <w:lvlText w:val="%7."/>
+      <w:lvlJc w:val="left"/>
+      <w:pPr>
+        <w:ind w:left="5040" w:hanging="360"/>
+      </w:pPr>
+    </w:lvl>
+    <w:lvl w:ilvl="7" w:tplc="04150019" w:tentative="1">
+      <w:start w:val="1"/>
+      <w:numFmt w:val="lowerLetter"/>
+      <w:lvlText w:val="%8."/>
+      <w:lvlJc w:val="left"/>
+      <w:pPr>
+        <w:ind w:left="5760" w:hanging="360"/>
+      </w:pPr>
+    </w:lvl>
+    <w:lvl w:ilvl="8" w:tplc="0415001B" w:tentative="1">
+      <w:start w:val="1"/>
+      <w:numFmt w:val="lowerRoman"/>
+      <w:lvlText w:val="%9."/>
+      <w:lvlJc w:val="right"/>
+      <w:pPr>
+        <w:ind w:left="6480" w:hanging="180"/>
+      </w:pPr>
+    </w:lvl>
+  </w:abstractNum>
+  <w:num w:numId="1">
+    <w:abstractNumId w:val="0"/>
+  </w:num>
+</w:numbering>
 </file>
 
 <file path=word/styles.xml><?xml version="1.0" encoding="utf-8"?>
@@ -1179,6 +1840,17 @@
     <w:semiHidden/>
     <w:unhideWhenUsed/>
   </w:style>
+  <w:style w:type="paragraph" w:styleId="Akapitzlist">
+    <w:name w:val="List Paragraph"/>
+    <w:basedOn w:val="Normalny"/>
+    <w:uiPriority w:val="34"/>
+    <w:qFormat/>
+    <w:rsid w:val="00CE69FD"/>
+    <w:pPr>
+      <w:ind w:left="720"/>
+      <w:contextualSpacing/>
+    </w:pPr>
+  </w:style>
 </w:styles>
 </file>
 
@@ -1441,4 +2113,16 @@
     </a:ext>
   </a:extLst>
 </a:theme>
+</file>
+
+<file path=customXml/item1.xml><?xml version="1.0" encoding="utf-8"?>
+<b:Sources xmlns:b="http://schemas.openxmlformats.org/officeDocument/2006/bibliography" xmlns="http://schemas.openxmlformats.org/officeDocument/2006/bibliography" SelectedStyle="\APASixthEditionOfficeOnline.xsl" StyleName="APA" Version="6"/>
+</file>
+
+<file path=customXml/itemProps1.xml><?xml version="1.0" encoding="utf-8"?>
+<ds:datastoreItem xmlns:ds="http://schemas.openxmlformats.org/officeDocument/2006/customXml" ds:itemID="{3832451B-8BC0-4F21-803B-26389088F2B5}">
+  <ds:schemaRefs>
+    <ds:schemaRef ds:uri="http://schemas.openxmlformats.org/officeDocument/2006/bibliography"/>
+  </ds:schemaRefs>
+</ds:datastoreItem>
 </file>
</xml_diff>

<commit_message>
lesson 330 - Monday
</commit_message>
<xml_diff>
--- a/english_via_skype/solutions/doc/lesson_326_interview dialogue_edit.docx
+++ b/english_via_skype/solutions/doc/lesson_326_interview dialogue_edit.docx
@@ -401,7 +401,19 @@
         <w:rPr>
           <w:lang w:val="en-US"/>
         </w:rPr>
-        <w:t xml:space="preserve"> c</w:t>
+        <w:t xml:space="preserve"> </w:t>
+      </w:r>
+      <w:r>
+        <w:rPr>
+          <w:lang w:val="en-US"/>
+        </w:rPr>
+        <w:t xml:space="preserve">spark, </w:t>
+      </w:r>
+      <w:r>
+        <w:rPr>
+          <w:lang w:val="en-US"/>
+        </w:rPr>
+        <w:t>c</w:t>
       </w:r>
     </w:p>
     <w:p>
@@ -420,7 +432,19 @@
         <w:rPr>
           <w:lang w:val="en-US"/>
         </w:rPr>
-        <w:t xml:space="preserve"> c</w:t>
+        <w:t xml:space="preserve"> </w:t>
+      </w:r>
+      <w:r>
+        <w:rPr>
+          <w:lang w:val="en-US"/>
+        </w:rPr>
+        <w:t xml:space="preserve">between, </w:t>
+      </w:r>
+      <w:r>
+        <w:rPr>
+          <w:lang w:val="en-US"/>
+        </w:rPr>
+        <w:t>c</w:t>
       </w:r>
     </w:p>
     <w:p>
@@ -439,6 +463,12 @@
         <w:rPr>
           <w:lang w:val="en-US"/>
         </w:rPr>
+        <w:t xml:space="preserve">people, </w:t>
+      </w:r>
+      <w:r>
+        <w:rPr>
+          <w:lang w:val="en-US"/>
+        </w:rPr>
         <w:t>a</w:t>
       </w:r>
     </w:p>
@@ -458,6 +488,12 @@
         <w:rPr>
           <w:lang w:val="en-US"/>
         </w:rPr>
+        <w:t xml:space="preserve">hats, </w:t>
+      </w:r>
+      <w:r>
+        <w:rPr>
+          <w:lang w:val="en-US"/>
+        </w:rPr>
         <w:t>c</w:t>
       </w:r>
     </w:p>
@@ -473,6 +509,12 @@
         </w:rPr>
         <w:t xml:space="preserve">5. </w:t>
       </w:r>
+      <w:r>
+        <w:rPr>
+          <w:lang w:val="en-US"/>
+        </w:rPr>
+        <w:t>foot, a</w:t>
+      </w:r>
     </w:p>
     <w:p>
       <w:pPr>
@@ -490,6 +532,12 @@
         <w:rPr>
           <w:lang w:val="en-US"/>
         </w:rPr>
+        <w:t xml:space="preserve">drawing, </w:t>
+      </w:r>
+      <w:r>
+        <w:rPr>
+          <w:lang w:val="en-US"/>
+        </w:rPr>
         <w:t>b</w:t>
       </w:r>
     </w:p>
@@ -509,6 +557,12 @@
         <w:rPr>
           <w:lang w:val="en-US"/>
         </w:rPr>
+        <w:t xml:space="preserve">stone, </w:t>
+      </w:r>
+      <w:r>
+        <w:rPr>
+          <w:lang w:val="en-US"/>
+        </w:rPr>
         <w:t>a</w:t>
       </w:r>
     </w:p>
@@ -523,6 +577,12 @@
           <w:lang w:val="en-US"/>
         </w:rPr>
         <w:t xml:space="preserve">8. </w:t>
+      </w:r>
+      <w:r>
+        <w:rPr>
+          <w:lang w:val="en-US"/>
+        </w:rPr>
+        <w:t xml:space="preserve">hands, </w:t>
       </w:r>
       <w:r>
         <w:rPr>
@@ -788,7 +848,16 @@
           <w:szCs w:val="32"/>
           <w:lang w:val="en-US"/>
         </w:rPr>
-        <w:t xml:space="preserve">, weighting, </w:t>
+        <w:t>, weigh</w:t>
+      </w:r>
+      <w:r>
+        <w:rPr>
+          <w:b/>
+          <w:sz w:val="32"/>
+          <w:szCs w:val="32"/>
+          <w:lang w:val="en-US"/>
+        </w:rPr>
+        <w:t xml:space="preserve">ing, </w:t>
       </w:r>
       <w:r>
         <w:rPr>
@@ -1259,56 +1328,84 @@
         <w:rPr>
           <w:lang w:val="en-US"/>
         </w:rPr>
-        <w:t>out of our reach</w:t>
-      </w:r>
-    </w:p>
-    <w:p>
-      <w:pPr>
-        <w:rPr>
-          <w:lang w:val="en-US"/>
-        </w:rPr>
-      </w:pPr>
-      <w:r>
-        <w:rPr>
-          <w:lang w:val="en-US"/>
-        </w:rPr>
-        <w:t>5. room to negotiate</w:t>
-      </w:r>
-    </w:p>
-    <w:p>
-      <w:pPr>
-        <w:rPr>
-          <w:lang w:val="en-US"/>
-        </w:rPr>
-      </w:pPr>
-      <w:r>
-        <w:rPr>
-          <w:lang w:val="en-US"/>
-        </w:rPr>
-        <w:t xml:space="preserve">6. </w:t>
-      </w:r>
-      <w:r>
-        <w:rPr>
-          <w:lang w:val="en-US"/>
-        </w:rPr>
-        <w:t>split the difference</w:t>
-      </w:r>
-    </w:p>
-    <w:p>
-      <w:r>
-        <w:t xml:space="preserve">7. </w:t>
-      </w:r>
-      <w:r>
-        <w:t>drive a hard bargain</w:t>
+        <w:t xml:space="preserve">out of our </w:t>
+      </w:r>
+      <w:r>
+        <w:rPr>
+          <w:lang w:val="en-US"/>
+        </w:rPr>
+        <w:t>range</w:t>
       </w:r>
       <w:bookmarkStart w:id="0" w:name="_GoBack"/>
       <w:bookmarkEnd w:id="0"/>
     </w:p>
     <w:p>
-      <w:r>
+      <w:pPr>
+        <w:rPr>
+          <w:lang w:val="en-US"/>
+        </w:rPr>
+      </w:pPr>
+      <w:r>
+        <w:rPr>
+          <w:lang w:val="en-US"/>
+        </w:rPr>
+        <w:t>5. room to negotiate</w:t>
+      </w:r>
+    </w:p>
+    <w:p>
+      <w:pPr>
+        <w:rPr>
+          <w:lang w:val="en-US"/>
+        </w:rPr>
+      </w:pPr>
+      <w:r>
+        <w:rPr>
+          <w:lang w:val="en-US"/>
+        </w:rPr>
+        <w:t xml:space="preserve">6. </w:t>
+      </w:r>
+      <w:r>
+        <w:rPr>
+          <w:lang w:val="en-US"/>
+        </w:rPr>
+        <w:t>split the difference</w:t>
+      </w:r>
+    </w:p>
+    <w:p>
+      <w:pPr>
+        <w:rPr>
+          <w:lang w:val="en-US"/>
+        </w:rPr>
+      </w:pPr>
+      <w:r>
+        <w:rPr>
+          <w:lang w:val="en-US"/>
+        </w:rPr>
+        <w:t xml:space="preserve">7. </w:t>
+      </w:r>
+      <w:r>
+        <w:rPr>
+          <w:lang w:val="en-US"/>
+        </w:rPr>
+        <w:t>drive a hard bargain</w:t>
+      </w:r>
+    </w:p>
+    <w:p>
+      <w:pPr>
+        <w:rPr>
+          <w:lang w:val="en-US"/>
+        </w:rPr>
+      </w:pPr>
+      <w:r>
+        <w:rPr>
+          <w:lang w:val="en-US"/>
+        </w:rPr>
         <w:t xml:space="preserve">8. </w:t>
       </w:r>
       <w:r>
+        <w:rPr>
+          <w:lang w:val="en-US"/>
+        </w:rPr>
         <w:t>first thing in the morning</w:t>
       </w:r>
     </w:p>
@@ -2120,7 +2217,7 @@
 </file>
 
 <file path=customXml/itemProps1.xml><?xml version="1.0" encoding="utf-8"?>
-<ds:datastoreItem xmlns:ds="http://schemas.openxmlformats.org/officeDocument/2006/customXml" ds:itemID="{3832451B-8BC0-4F21-803B-26389088F2B5}">
+<ds:datastoreItem xmlns:ds="http://schemas.openxmlformats.org/officeDocument/2006/customXml" ds:itemID="{D90C1695-890F-442D-A20B-5C42441068A9}">
   <ds:schemaRefs>
     <ds:schemaRef ds:uri="http://schemas.openxmlformats.org/officeDocument/2006/bibliography"/>
   </ds:schemaRefs>

</xml_diff>

<commit_message>
lesson 331 - Thursday
</commit_message>
<xml_diff>
--- a/english_via_skype/solutions/doc/lesson_326_interview dialogue_edit.docx
+++ b/english_via_skype/solutions/doc/lesson_326_interview dialogue_edit.docx
@@ -401,7 +401,19 @@
         <w:rPr>
           <w:lang w:val="en-US"/>
         </w:rPr>
-        <w:t xml:space="preserve"> c</w:t>
+        <w:t xml:space="preserve"> </w:t>
+      </w:r>
+      <w:r>
+        <w:rPr>
+          <w:lang w:val="en-US"/>
+        </w:rPr>
+        <w:t xml:space="preserve">spark, </w:t>
+      </w:r>
+      <w:r>
+        <w:rPr>
+          <w:lang w:val="en-US"/>
+        </w:rPr>
+        <w:t>c</w:t>
       </w:r>
     </w:p>
     <w:p>
@@ -420,7 +432,19 @@
         <w:rPr>
           <w:lang w:val="en-US"/>
         </w:rPr>
-        <w:t xml:space="preserve"> c</w:t>
+        <w:t xml:space="preserve"> </w:t>
+      </w:r>
+      <w:r>
+        <w:rPr>
+          <w:lang w:val="en-US"/>
+        </w:rPr>
+        <w:t xml:space="preserve">between, </w:t>
+      </w:r>
+      <w:r>
+        <w:rPr>
+          <w:lang w:val="en-US"/>
+        </w:rPr>
+        <w:t>c</w:t>
       </w:r>
     </w:p>
     <w:p>
@@ -439,6 +463,12 @@
         <w:rPr>
           <w:lang w:val="en-US"/>
         </w:rPr>
+        <w:t xml:space="preserve">people, </w:t>
+      </w:r>
+      <w:r>
+        <w:rPr>
+          <w:lang w:val="en-US"/>
+        </w:rPr>
         <w:t>a</w:t>
       </w:r>
     </w:p>
@@ -458,6 +488,12 @@
         <w:rPr>
           <w:lang w:val="en-US"/>
         </w:rPr>
+        <w:t xml:space="preserve">hats, </w:t>
+      </w:r>
+      <w:r>
+        <w:rPr>
+          <w:lang w:val="en-US"/>
+        </w:rPr>
         <w:t>c</w:t>
       </w:r>
     </w:p>
@@ -473,6 +509,12 @@
         </w:rPr>
         <w:t xml:space="preserve">5. </w:t>
       </w:r>
+      <w:r>
+        <w:rPr>
+          <w:lang w:val="en-US"/>
+        </w:rPr>
+        <w:t>foot, a</w:t>
+      </w:r>
     </w:p>
     <w:p>
       <w:pPr>
@@ -490,6 +532,12 @@
         <w:rPr>
           <w:lang w:val="en-US"/>
         </w:rPr>
+        <w:t xml:space="preserve">drawing, </w:t>
+      </w:r>
+      <w:r>
+        <w:rPr>
+          <w:lang w:val="en-US"/>
+        </w:rPr>
         <w:t>b</w:t>
       </w:r>
     </w:p>
@@ -509,6 +557,12 @@
         <w:rPr>
           <w:lang w:val="en-US"/>
         </w:rPr>
+        <w:t xml:space="preserve">stone, </w:t>
+      </w:r>
+      <w:r>
+        <w:rPr>
+          <w:lang w:val="en-US"/>
+        </w:rPr>
         <w:t>a</w:t>
       </w:r>
     </w:p>
@@ -523,6 +577,12 @@
           <w:lang w:val="en-US"/>
         </w:rPr>
         <w:t xml:space="preserve">8. </w:t>
+      </w:r>
+      <w:r>
+        <w:rPr>
+          <w:lang w:val="en-US"/>
+        </w:rPr>
+        <w:t xml:space="preserve">hands, </w:t>
       </w:r>
       <w:r>
         <w:rPr>
@@ -788,7 +848,16 @@
           <w:szCs w:val="32"/>
           <w:lang w:val="en-US"/>
         </w:rPr>
-        <w:t xml:space="preserve">, weighting, </w:t>
+        <w:t>, weigh</w:t>
+      </w:r>
+      <w:r>
+        <w:rPr>
+          <w:b/>
+          <w:sz w:val="32"/>
+          <w:szCs w:val="32"/>
+          <w:lang w:val="en-US"/>
+        </w:rPr>
+        <w:t xml:space="preserve">ing, </w:t>
       </w:r>
       <w:r>
         <w:rPr>
@@ -1259,56 +1328,84 @@
         <w:rPr>
           <w:lang w:val="en-US"/>
         </w:rPr>
-        <w:t>out of our reach</w:t>
-      </w:r>
-    </w:p>
-    <w:p>
-      <w:pPr>
-        <w:rPr>
-          <w:lang w:val="en-US"/>
-        </w:rPr>
-      </w:pPr>
-      <w:r>
-        <w:rPr>
-          <w:lang w:val="en-US"/>
-        </w:rPr>
-        <w:t>5. room to negotiate</w:t>
-      </w:r>
-    </w:p>
-    <w:p>
-      <w:pPr>
-        <w:rPr>
-          <w:lang w:val="en-US"/>
-        </w:rPr>
-      </w:pPr>
-      <w:r>
-        <w:rPr>
-          <w:lang w:val="en-US"/>
-        </w:rPr>
-        <w:t xml:space="preserve">6. </w:t>
-      </w:r>
-      <w:r>
-        <w:rPr>
-          <w:lang w:val="en-US"/>
-        </w:rPr>
-        <w:t>split the difference</w:t>
-      </w:r>
-    </w:p>
-    <w:p>
-      <w:r>
-        <w:t xml:space="preserve">7. </w:t>
-      </w:r>
-      <w:r>
-        <w:t>drive a hard bargain</w:t>
+        <w:t xml:space="preserve">out of our </w:t>
+      </w:r>
+      <w:r>
+        <w:rPr>
+          <w:lang w:val="en-US"/>
+        </w:rPr>
+        <w:t>range</w:t>
       </w:r>
       <w:bookmarkStart w:id="0" w:name="_GoBack"/>
       <w:bookmarkEnd w:id="0"/>
     </w:p>
     <w:p>
-      <w:r>
+      <w:pPr>
+        <w:rPr>
+          <w:lang w:val="en-US"/>
+        </w:rPr>
+      </w:pPr>
+      <w:r>
+        <w:rPr>
+          <w:lang w:val="en-US"/>
+        </w:rPr>
+        <w:t>5. room to negotiate</w:t>
+      </w:r>
+    </w:p>
+    <w:p>
+      <w:pPr>
+        <w:rPr>
+          <w:lang w:val="en-US"/>
+        </w:rPr>
+      </w:pPr>
+      <w:r>
+        <w:rPr>
+          <w:lang w:val="en-US"/>
+        </w:rPr>
+        <w:t xml:space="preserve">6. </w:t>
+      </w:r>
+      <w:r>
+        <w:rPr>
+          <w:lang w:val="en-US"/>
+        </w:rPr>
+        <w:t>split the difference</w:t>
+      </w:r>
+    </w:p>
+    <w:p>
+      <w:pPr>
+        <w:rPr>
+          <w:lang w:val="en-US"/>
+        </w:rPr>
+      </w:pPr>
+      <w:r>
+        <w:rPr>
+          <w:lang w:val="en-US"/>
+        </w:rPr>
+        <w:t xml:space="preserve">7. </w:t>
+      </w:r>
+      <w:r>
+        <w:rPr>
+          <w:lang w:val="en-US"/>
+        </w:rPr>
+        <w:t>drive a hard bargain</w:t>
+      </w:r>
+    </w:p>
+    <w:p>
+      <w:pPr>
+        <w:rPr>
+          <w:lang w:val="en-US"/>
+        </w:rPr>
+      </w:pPr>
+      <w:r>
+        <w:rPr>
+          <w:lang w:val="en-US"/>
+        </w:rPr>
         <w:t xml:space="preserve">8. </w:t>
       </w:r>
       <w:r>
+        <w:rPr>
+          <w:lang w:val="en-US"/>
+        </w:rPr>
         <w:t>first thing in the morning</w:t>
       </w:r>
     </w:p>
@@ -2120,7 +2217,7 @@
 </file>
 
 <file path=customXml/itemProps1.xml><?xml version="1.0" encoding="utf-8"?>
-<ds:datastoreItem xmlns:ds="http://schemas.openxmlformats.org/officeDocument/2006/customXml" ds:itemID="{3832451B-8BC0-4F21-803B-26389088F2B5}">
+<ds:datastoreItem xmlns:ds="http://schemas.openxmlformats.org/officeDocument/2006/customXml" ds:itemID="{D90C1695-890F-442D-A20B-5C42441068A9}">
   <ds:schemaRefs>
     <ds:schemaRef ds:uri="http://schemas.openxmlformats.org/officeDocument/2006/bibliography"/>
   </ds:schemaRefs>

</xml_diff>